<commit_message>
abstract and talk updates
</commit_message>
<xml_diff>
--- a/docs/out/peds-cv-brokamp.docx
+++ b/docs/out/peds-cv-brokamp.docx
@@ -6377,6 +6377,82 @@
         <w:t xml:space="preserve">. Columbus, OH. 2024.</w:t>
       </w:r>
     </w:p>
+    <w:p>
+      <w:pPr>
+        <w:pStyle w:val="Compact"/>
+        <w:numPr>
+          <w:ilvl w:val="0"/>
+          <w:numId w:val="1010"/>
+        </w:numPr>
+      </w:pPr>
+      <w:r>
+        <w:t xml:space="preserve">Carson Hartlage*, Qing Duan, Erika Rasnick Manning, Joseph Michael, Judith Dexheimer, Andrew Beck,</w:t>
+      </w:r>
+      <w:r>
+        <w:t xml:space="preserve"> </w:t>
+      </w:r>
+      <w:r>
+        <w:rPr>
+          <w:b/>
+          <w:bCs/>
+        </w:rPr>
+        <w:t xml:space="preserve">Cole Brokamp</w:t>
+      </w:r>
+      <w:r>
+        <w:t xml:space="preserve">. Integrating Hyperlocal Environmental, Social, and Healthcare Data to Create Address-Level Risk for Child Hospitalization (ARCH).</w:t>
+      </w:r>
+      <w:r>
+        <w:t xml:space="preserve"> </w:t>
+      </w:r>
+      <w:r>
+        <w:rPr>
+          <w:i/>
+          <w:iCs/>
+        </w:rPr>
+        <w:t xml:space="preserve">International Societies of Environmental Epidemiology and Exposure Science Combined Annual Meeting</w:t>
+      </w:r>
+      <w:r>
+        <w:t xml:space="preserve">. Atlanta, GA. 2025.</w:t>
+      </w:r>
+    </w:p>
+    <w:p>
+      <w:pPr>
+        <w:pStyle w:val="Compact"/>
+        <w:numPr>
+          <w:ilvl w:val="0"/>
+          <w:numId w:val="1010"/>
+        </w:numPr>
+      </w:pPr>
+      <w:r>
+        <w:t xml:space="preserve">Erika Rasnick Manning*, Andrew Vancil, Patrick Ryan,</w:t>
+      </w:r>
+      <w:r>
+        <w:t xml:space="preserve"> </w:t>
+      </w:r>
+      <w:r>
+        <w:rPr>
+          <w:b/>
+          <w:bCs/>
+        </w:rPr>
+        <w:t xml:space="preserve">Cole Brokamp</w:t>
+      </w:r>
+      <w:r>
+        <w:t xml:space="preserve">. Impact of Short-Term Air Pollution and Extreme Heat on Pediatric Psychiatric Exacerbations: A Case-Crossover Study.</w:t>
+      </w:r>
+      <w:r>
+        <w:t xml:space="preserve"> </w:t>
+      </w:r>
+      <w:r>
+        <w:rPr>
+          <w:i/>
+          <w:iCs/>
+        </w:rPr>
+        <w:t xml:space="preserve">International Societies of Environmental Epidemiology and Exposure Science Combined Annual Meeting</w:t>
+      </w:r>
+      <w:r>
+        <w:t xml:space="preserve">. Atlanta, GA. 2025.</w:t>
+      </w:r>
+    </w:p>
     <w:bookmarkEnd w:id="39"/>
     <w:bookmarkEnd w:id="40"/>
     <w:bookmarkStart w:id="50" w:name="teaching-and-mentoring"/>
@@ -6811,6 +6887,27 @@
         <w:pStyle w:val="FirstParagraph"/>
       </w:pPr>
       <w:r>
+        <w:t xml:space="preserve">Sensor Data Visualization in R.</w:t>
+      </w:r>
+      <w:r>
+        <w:t xml:space="preserve"> </w:t>
+      </w:r>
+      <w:r>
+        <w:rPr>
+          <w:i/>
+          <w:iCs/>
+        </w:rPr>
+        <w:t xml:space="preserve">Communities RISE 2025 Workshop</w:t>
+      </w:r>
+      <w:r>
+        <w:t xml:space="preserve">. Cincinnati, OH. 2025</w:t>
+      </w:r>
+    </w:p>
+    <w:p>
+      <w:pPr>
+        <w:pStyle w:val="BodyText"/>
+      </w:pPr>
+      <w:r>
         <w:t xml:space="preserve">Geomarker Curation and Computation.</w:t>
       </w:r>
       <w:r>
@@ -7365,6 +7462,27 @@
     <w:p>
       <w:pPr>
         <w:pStyle w:val="FirstParagraph"/>
+      </w:pPr>
+      <w:r>
+        <w:t xml:space="preserve">Geomarker Curation and Computation.</w:t>
+      </w:r>
+      <w:r>
+        <w:t xml:space="preserve"> </w:t>
+      </w:r>
+      <w:r>
+        <w:rPr>
+          <w:i/>
+          <w:iCs/>
+        </w:rPr>
+        <w:t xml:space="preserve">University of Cincinnati Introduction to Medical Informatics course guest lecture</w:t>
+      </w:r>
+      <w:r>
+        <w:t xml:space="preserve">. Cincinnati, OH. 2025</w:t>
+      </w:r>
+    </w:p>
+    <w:p>
+      <w:pPr>
+        <w:pStyle w:val="BodyText"/>
       </w:pPr>
       <w:r>
         <w:t xml:space="preserve">Geomarker Curation and Computation.</w:t>
@@ -9111,7 +9229,7 @@
         <w:pStyle w:val="BodyText"/>
       </w:pPr>
       <w:r>
-        <w:t xml:space="preserve">Date of Preparation: 2025-07-28</w:t>
+        <w:t xml:space="preserve">Date of Preparation: 2025-08-22</w:t>
       </w:r>
     </w:p>
     <w:bookmarkEnd w:id="58"/>

</xml_diff>

<commit_message>
don't do biosketches here
use sciencv instead
</commit_message>
<xml_diff>
--- a/docs/out/peds-cv-brokamp.docx
+++ b/docs/out/peds-cv-brokamp.docx
@@ -5135,6 +5135,44 @@
         <w:t xml:space="preserve">. In Press. 2025.</w:t>
       </w:r>
     </w:p>
+    <w:p>
+      <w:pPr>
+        <w:pStyle w:val="Compact"/>
+        <w:numPr>
+          <w:ilvl w:val="0"/>
+          <w:numId w:val="1007"/>
+        </w:numPr>
+      </w:pPr>
+      <w:r>
+        <w:t xml:space="preserve">Harpreet Gill, Kevin Power, Catherine Jackson, Jared Johnson, Matthew Llewelyn, Kushal Vallambhatla, Natalie Kane, Jeffrey Thompson, Kelechi Anuforo,</w:t>
+      </w:r>
+      <w:r>
+        <w:t xml:space="preserve"> </w:t>
+      </w:r>
+      <w:r>
+        <w:rPr>
+          <w:b/>
+          <w:bCs/>
+        </w:rPr>
+        <w:t xml:space="preserve">Cole Brokamp</w:t>
+      </w:r>
+      <w:r>
+        <w:t xml:space="preserve">, Mark Hoffman. An Open-Source Application for Self-Service, HIPAA-Compliant Geocoding.</w:t>
+      </w:r>
+      <w:r>
+        <w:t xml:space="preserve"> </w:t>
+      </w:r>
+      <w:r>
+        <w:rPr>
+          <w:i/>
+          <w:iCs/>
+        </w:rPr>
+        <w:t xml:space="preserve">Journal of Clinical and Translational Science</w:t>
+      </w:r>
+      <w:r>
+        <w:t xml:space="preserve">. In Press. 2025.</w:t>
+      </w:r>
+    </w:p>
     <w:bookmarkEnd w:id="35"/>
     <w:bookmarkStart w:id="36" w:name="quality-review-of-publications"/>
     <w:p>
@@ -8810,6 +8848,18 @@
       </w:pPr>
       <w:r>
         <w:t xml:space="preserve">August 2025: NIH ASPB2</w:t>
+      </w:r>
+    </w:p>
+    <w:p>
+      <w:pPr>
+        <w:pStyle w:val="Compact"/>
+        <w:numPr>
+          <w:ilvl w:val="1"/>
+          <w:numId w:val="1020"/>
+        </w:numPr>
+      </w:pPr>
+      <w:r>
+        <w:t xml:space="preserve">January 2026: NIH 2026/01 ZRG1 SCIL-Q(40)P</w:t>
       </w:r>
     </w:p>
     <w:p>
@@ -9307,7 +9357,7 @@
         <w:pStyle w:val="BodyText"/>
       </w:pPr>
       <w:r>
-        <w:t xml:space="preserve">Date of Preparation: 2025-09-24</w:t>
+        <w:t xml:space="preserve">Date of Preparation: 2025-12-15</w:t>
       </w:r>
     </w:p>
     <w:bookmarkEnd w:id="58"/>

</xml_diff>